<commit_message>
final commit figure friday 2025 week 7
</commit_message>
<xml_diff>
--- a/Week_07_US_Govt_Spending/Screenshots.docx
+++ b/Week_07_US_Govt_Spending/Screenshots.docx
@@ -12,364 +12,41 @@
         <w:rPr>
           <w:noProof/>
         </w:rPr>
-        <w:t>This code</w:t>
+        <w:t>This is my first time to submit a dashboard to Figure Friday. My dashboarding skills are barely past the Hello World level; I hope to improve them in the coming weeks.</w:t>
       </w:r>
+    </w:p>
+    <w:p>
+      <w:pPr>
+        <w:rPr>
+          <w:noProof/>
+        </w:rPr>
+      </w:pPr>
       <w:r>
         <w:rPr>
           <w:noProof/>
         </w:rPr>
-        <w:t xml:space="preserve"> for FF</w:t>
+        <w:t>I enhanced the solution offered for this week’s exercise which included a line plot and dash AG table. I added a histogram, changed changed the currency units from billions of US dollars to millions of US dollars, changed the graph template to ‘simple_white’, and updated axis labels and graph titles. A pulldown selects the spending category, then updates the data in the line plot, histogram and the table.</w:t>
       </w:r>
+    </w:p>
+    <w:p>
+      <w:pPr>
+        <w:rPr>
+          <w:noProof/>
+        </w:rPr>
+      </w:pPr>
       <w:r>
         <w:rPr>
           <w:noProof/>
         </w:rPr>
-        <w:t xml:space="preserve"> week 6</w:t>
+        <w:t>This screen shot has selected IAP-USAID. The line plot matches the plot given in this week’s exercise.</w:t>
       </w:r>
-      <w:r>
+    </w:p>
+    <w:p>
+      <w:pPr>
         <w:rPr>
           <w:noProof/>
         </w:rPr>
-        <w:t xml:space="preserve"> shows book title rankings on a time line</w:t>
-      </w:r>
-      <w:r>
-        <w:rPr>
-          <w:noProof/>
-        </w:rPr>
-        <w:t xml:space="preserve"> </w:t>
-      </w:r>
-      <w:r>
-        <w:rPr>
-          <w:noProof/>
-        </w:rPr>
-        <w:t>plotted with</w:t>
-      </w:r>
-      <w:r>
-        <w:rPr>
-          <w:noProof/>
-        </w:rPr>
-        <w:t xml:space="preserve"> </w:t>
-      </w:r>
-      <w:r>
-        <w:rPr>
-          <w:noProof/>
-        </w:rPr>
-        <w:t>graph_objects/</w:t>
-      </w:r>
-      <w:r>
-        <w:rPr>
-          <w:noProof/>
-        </w:rPr>
-        <w:t>go.Scatter</w:t>
-      </w:r>
-      <w:r>
-        <w:rPr>
-          <w:noProof/>
-        </w:rPr>
-        <w:t>.</w:t>
-      </w:r>
-      <w:r>
-        <w:rPr>
-          <w:noProof/>
-        </w:rPr>
-        <w:t xml:space="preserve"> P</w:t>
-      </w:r>
-      <w:r>
-        <w:rPr>
-          <w:noProof/>
-        </w:rPr>
-        <w:t>lot</w:t>
-      </w:r>
-      <w:r>
-        <w:rPr>
-          <w:noProof/>
-        </w:rPr>
-        <w:t xml:space="preserve">s </w:t>
-      </w:r>
-      <w:r>
-        <w:rPr>
-          <w:noProof/>
-        </w:rPr>
-        <w:t xml:space="preserve">for </w:t>
-      </w:r>
-      <w:r>
-        <w:rPr>
-          <w:noProof/>
-        </w:rPr>
-        <w:t>each</w:t>
-      </w:r>
-      <w:r>
-        <w:rPr>
-          <w:noProof/>
-        </w:rPr>
-        <w:t xml:space="preserve"> publis</w:t>
-      </w:r>
-      <w:r>
-        <w:rPr>
-          <w:noProof/>
-        </w:rPr>
-        <w:t>h</w:t>
-      </w:r>
-      <w:r>
-        <w:rPr>
-          <w:noProof/>
-        </w:rPr>
-        <w:t>er</w:t>
-      </w:r>
-      <w:r>
-        <w:rPr>
-          <w:noProof/>
-        </w:rPr>
-        <w:t xml:space="preserve"> s</w:t>
-      </w:r>
-      <w:r>
-        <w:rPr>
-          <w:noProof/>
-        </w:rPr>
-        <w:t xml:space="preserve">how all of </w:t>
-      </w:r>
-      <w:r>
-        <w:rPr>
-          <w:noProof/>
-        </w:rPr>
-        <w:t>their</w:t>
-      </w:r>
-      <w:r>
-        <w:rPr>
-          <w:noProof/>
-        </w:rPr>
-        <w:t xml:space="preserve"> books </w:t>
-      </w:r>
-      <w:r>
-        <w:rPr>
-          <w:noProof/>
-        </w:rPr>
-        <w:t xml:space="preserve">with </w:t>
-      </w:r>
-      <w:r>
-        <w:rPr>
-          <w:noProof/>
-        </w:rPr>
-        <w:t>1</w:t>
-      </w:r>
-      <w:r>
-        <w:rPr>
-          <w:noProof/>
-        </w:rPr>
-        <w:t xml:space="preserve">0 </w:t>
-      </w:r>
-      <w:r>
-        <w:rPr>
-          <w:noProof/>
-        </w:rPr>
-        <w:t>or more weeks</w:t>
-      </w:r>
-      <w:r>
-        <w:rPr>
-          <w:noProof/>
-        </w:rPr>
-        <w:t xml:space="preserve"> ranked in the top 10</w:t>
-      </w:r>
-      <w:r>
-        <w:rPr>
-          <w:noProof/>
-        </w:rPr>
-        <w:t xml:space="preserve">. </w:t>
-      </w:r>
-      <w:r>
-        <w:rPr>
-          <w:noProof/>
-        </w:rPr>
-        <w:t>I may move this visualization loop to a dashboard.</w:t>
-      </w:r>
-    </w:p>
-    <w:p>
-      <w:pPr>
-        <w:rPr>
-          <w:noProof/>
-        </w:rPr>
-      </w:pPr>
-      <w:r>
-        <w:rPr>
-          <w:noProof/>
-        </w:rPr>
-        <w:t>T</w:t>
-      </w:r>
-      <w:r>
-        <w:rPr>
-          <w:noProof/>
-        </w:rPr>
-        <w:t>he Scatter plot line</w:t>
-      </w:r>
-      <w:r>
-        <w:rPr>
-          <w:noProof/>
-        </w:rPr>
-        <w:t>s</w:t>
-      </w:r>
-      <w:r>
-        <w:rPr>
-          <w:noProof/>
-        </w:rPr>
-        <w:t xml:space="preserve"> </w:t>
-      </w:r>
-      <w:r>
-        <w:rPr>
-          <w:noProof/>
-        </w:rPr>
-        <w:t xml:space="preserve">used line_shape=’spline’ </w:t>
-      </w:r>
-      <w:r>
-        <w:rPr>
-          <w:noProof/>
-        </w:rPr>
-        <w:t xml:space="preserve">for the </w:t>
-      </w:r>
-      <w:r>
-        <w:rPr>
-          <w:noProof/>
-        </w:rPr>
-        <w:t>curvature.</w:t>
-      </w:r>
-      <w:r>
-        <w:rPr>
-          <w:noProof/>
-        </w:rPr>
-        <w:t xml:space="preserve"> </w:t>
-      </w:r>
-      <w:r>
-        <w:rPr>
-          <w:noProof/>
-        </w:rPr>
-        <w:t>Here are a few examples:</w:t>
-      </w:r>
-    </w:p>
-    <w:p>
-      <w:pPr>
-        <w:rPr>
-          <w:noProof/>
-        </w:rPr>
-      </w:pPr>
-      <w:r>
-        <w:rPr>
-          <w:noProof/>
-        </w:rPr>
-        <w:t>Big Little Lies</w:t>
-      </w:r>
-      <w:r>
-        <w:rPr>
-          <w:noProof/>
-        </w:rPr>
-        <w:t xml:space="preserve"> debut</w:t>
-      </w:r>
-      <w:r>
-        <w:rPr>
-          <w:noProof/>
-        </w:rPr>
-        <w:t>ed</w:t>
-      </w:r>
-      <w:r>
-        <w:rPr>
-          <w:noProof/>
-        </w:rPr>
-        <w:t xml:space="preserve"> in 2014</w:t>
-      </w:r>
-      <w:r>
-        <w:rPr>
-          <w:noProof/>
-        </w:rPr>
-        <w:t xml:space="preserve"> as</w:t>
-      </w:r>
-      <w:r>
-        <w:rPr>
-          <w:noProof/>
-        </w:rPr>
-        <w:t xml:space="preserve"> </w:t>
-      </w:r>
-      <w:r>
-        <w:rPr>
-          <w:noProof/>
-        </w:rPr>
-        <w:t xml:space="preserve">an immediate #1 bestseller. </w:t>
-      </w:r>
-      <w:r>
-        <w:rPr>
-          <w:noProof/>
-        </w:rPr>
-        <w:t>The peak</w:t>
-      </w:r>
-      <w:r>
-        <w:rPr>
-          <w:noProof/>
-        </w:rPr>
-        <w:t xml:space="preserve"> </w:t>
-      </w:r>
-      <w:r>
-        <w:rPr>
-          <w:noProof/>
-        </w:rPr>
-        <w:t>in 2017 coincides with the HBO adaptation of this story</w:t>
-      </w:r>
-      <w:r>
-        <w:rPr>
-          <w:noProof/>
-        </w:rPr>
-        <w:t>.</w:t>
-      </w:r>
-      <w:r>
-        <w:rPr>
-          <w:noProof/>
-        </w:rPr>
-        <w:t xml:space="preserve"> </w:t>
-      </w:r>
-      <w:r>
-        <w:rPr>
-          <w:noProof/>
-        </w:rPr>
-        <w:t>The</w:t>
-      </w:r>
-      <w:r>
-        <w:rPr>
-          <w:noProof/>
-        </w:rPr>
-        <w:t xml:space="preserve"> </w:t>
-      </w:r>
-      <w:r>
-        <w:rPr>
-          <w:noProof/>
-        </w:rPr>
-        <w:t xml:space="preserve">peak in January </w:t>
-      </w:r>
-      <w:r>
-        <w:rPr>
-          <w:noProof/>
-        </w:rPr>
-        <w:t>2105 coincides with the paperback release on Amazon.</w:t>
-      </w:r>
-      <w:r>
-        <w:rPr>
-          <w:noProof/>
-        </w:rPr>
-        <w:t xml:space="preserve"> This pattern with peaks when the paperback is released and again with </w:t>
-      </w:r>
-      <w:r>
-        <w:rPr>
-          <w:noProof/>
-        </w:rPr>
-        <w:t>TV or movie adap</w:t>
-      </w:r>
-      <w:r>
-        <w:rPr>
-          <w:noProof/>
-        </w:rPr>
-        <w:t>t</w:t>
-      </w:r>
-      <w:r>
-        <w:rPr>
-          <w:noProof/>
-        </w:rPr>
-        <w:t>ations is common.</w:t>
-      </w:r>
+      </w:pPr>
     </w:p>
     <w:p>
       <w:pPr>
@@ -382,10 +59,10 @@
           <w:noProof/>
         </w:rPr>
         <w:drawing>
-          <wp:inline distT="0" distB="0" distL="0" distR="0" wp14:anchorId="57A156A8" wp14:editId="63865CC5">
-            <wp:extent cx="4087495" cy="1828800"/>
-            <wp:effectExtent l="0" t="0" r="8255" b="0"/>
-            <wp:docPr id="396643330" name="Picture 1"/>
+          <wp:inline distT="0" distB="0" distL="0" distR="0" wp14:anchorId="026DD212" wp14:editId="7E28511C">
+            <wp:extent cx="5943600" cy="3861435"/>
+            <wp:effectExtent l="0" t="0" r="0" b="5715"/>
+            <wp:docPr id="172742255" name="Picture 1"/>
             <wp:cNvGraphicFramePr>
               <a:graphicFrameLocks xmlns:a="http://schemas.openxmlformats.org/drawingml/2006/main" noChangeAspect="1"/>
             </wp:cNvGraphicFramePr>
@@ -393,30 +70,23 @@
               <a:graphicData uri="http://schemas.openxmlformats.org/drawingml/2006/picture">
                 <pic:pic xmlns:pic="http://schemas.openxmlformats.org/drawingml/2006/picture">
                   <pic:nvPicPr>
-                    <pic:cNvPr id="396643330" name=""/>
+                    <pic:cNvPr id="172742255" name=""/>
                     <pic:cNvPicPr/>
                   </pic:nvPicPr>
-                  <pic:blipFill rotWithShape="1">
+                  <pic:blipFill>
                     <a:blip r:embed="rId5"/>
-                    <a:srcRect l="7842" t="15483" r="22461" b="37764"/>
-                    <a:stretch/>
+                    <a:stretch>
+                      <a:fillRect/>
+                    </a:stretch>
                   </pic:blipFill>
-                  <pic:spPr bwMode="auto">
+                  <pic:spPr>
                     <a:xfrm>
                       <a:off x="0" y="0"/>
-                      <a:ext cx="4101510" cy="1835070"/>
+                      <a:ext cx="5943600" cy="3861435"/>
                     </a:xfrm>
                     <a:prstGeom prst="rect">
                       <a:avLst/>
                     </a:prstGeom>
-                    <a:ln>
-                      <a:noFill/>
-                    </a:ln>
-                    <a:extLst>
-                      <a:ext uri="{53640926-AAD7-44D8-BBD7-CCE9431645EC}">
-                        <a14:shadowObscured xmlns:a14="http://schemas.microsoft.com/office/drawing/2010/main"/>
-                      </a:ext>
-                    </a:extLst>
                   </pic:spPr>
                 </pic:pic>
               </a:graphicData>
@@ -435,66 +105,25 @@
         <w:rPr>
           <w:noProof/>
         </w:rPr>
-        <w:t>Doubleday had</w:t>
+        <w:t>This screen shots show federal salary payment. I assume from the peaks that federal employees are paid every other Friday, with payday in January on January 3 and January 17.</w:t>
       </w:r>
+    </w:p>
+    <w:p>
+      <w:pPr>
+        <w:rPr>
+          <w:noProof/>
+        </w:rPr>
+      </w:pPr>
       <w:r>
         <w:rPr>
           <w:noProof/>
         </w:rPr>
-        <w:t xml:space="preserve"> so</w:t>
-      </w:r>
-      <w:r>
-        <w:rPr>
-          <w:noProof/>
-        </w:rPr>
-        <w:t xml:space="preserve"> many top 10 titles</w:t>
-      </w:r>
-      <w:r>
-        <w:rPr>
-          <w:noProof/>
-        </w:rPr>
-        <w:t xml:space="preserve"> that the</w:t>
-      </w:r>
-      <w:r>
-        <w:rPr>
-          <w:noProof/>
-        </w:rPr>
-        <w:t>ir</w:t>
-      </w:r>
-      <w:r>
-        <w:rPr>
-          <w:noProof/>
-        </w:rPr>
-        <w:t xml:space="preserve"> legend require</w:t>
-      </w:r>
-      <w:r>
-        <w:rPr>
-          <w:noProof/>
-        </w:rPr>
-        <w:t>d</w:t>
-      </w:r>
-      <w:r>
-        <w:rPr>
-          <w:noProof/>
-        </w:rPr>
-        <w:t xml:space="preserve"> a scroll bar.</w:t>
-      </w:r>
-    </w:p>
-    <w:p>
-      <w:pPr>
-        <w:rPr>
-          <w:noProof/>
-        </w:rPr>
-      </w:pPr>
-      <w:r>
-        <w:rPr>
-          <w:noProof/>
-        </w:rPr>
+        <w:lastRenderedPageBreak/>
         <w:drawing>
-          <wp:inline distT="0" distB="0" distL="0" distR="0" wp14:anchorId="6BD4F6C6" wp14:editId="51A2BCBD">
-            <wp:extent cx="4054740" cy="1811644"/>
-            <wp:effectExtent l="0" t="0" r="3175" b="0"/>
-            <wp:docPr id="2030415206" name="Picture 1" descr="A screenshot of a computer&#10;&#10;AI-generated content may be incorrect."/>
+          <wp:inline distT="0" distB="0" distL="0" distR="0" wp14:anchorId="320A60AF" wp14:editId="1D6F08F5">
+            <wp:extent cx="5943600" cy="3695700"/>
+            <wp:effectExtent l="0" t="0" r="0" b="0"/>
+            <wp:docPr id="94048493" name="Picture 1" descr="A screenshot of a computer&#10;&#10;AI-generated content may be incorrect."/>
             <wp:cNvGraphicFramePr>
               <a:graphicFrameLocks xmlns:a="http://schemas.openxmlformats.org/drawingml/2006/main" noChangeAspect="1"/>
             </wp:cNvGraphicFramePr>
@@ -502,30 +131,23 @@
               <a:graphicData uri="http://schemas.openxmlformats.org/drawingml/2006/picture">
                 <pic:pic xmlns:pic="http://schemas.openxmlformats.org/drawingml/2006/picture">
                   <pic:nvPicPr>
-                    <pic:cNvPr id="2030415206" name="Picture 1" descr="A screenshot of a computer&#10;&#10;AI-generated content may be incorrect."/>
+                    <pic:cNvPr id="94048493" name="Picture 1" descr="A screenshot of a computer&#10;&#10;AI-generated content may be incorrect."/>
                     <pic:cNvPicPr/>
                   </pic:nvPicPr>
-                  <pic:blipFill rotWithShape="1">
+                  <pic:blipFill>
                     <a:blip r:embed="rId6"/>
-                    <a:srcRect l="7647" t="15427" r="24115" b="38862"/>
-                    <a:stretch/>
+                    <a:stretch>
+                      <a:fillRect/>
+                    </a:stretch>
                   </pic:blipFill>
-                  <pic:spPr bwMode="auto">
+                  <pic:spPr>
                     <a:xfrm>
                       <a:off x="0" y="0"/>
-                      <a:ext cx="4055780" cy="1812109"/>
+                      <a:ext cx="5943600" cy="3695700"/>
                     </a:xfrm>
                     <a:prstGeom prst="rect">
                       <a:avLst/>
                     </a:prstGeom>
-                    <a:ln>
-                      <a:noFill/>
-                    </a:ln>
-                    <a:extLst>
-                      <a:ext uri="{53640926-AAD7-44D8-BBD7-CCE9431645EC}">
-                        <a14:shadowObscured xmlns:a14="http://schemas.microsoft.com/office/drawing/2010/main"/>
-                      </a:ext>
-                    </a:extLst>
                   </pic:spPr>
                 </pic:pic>
               </a:graphicData>
@@ -540,148 +162,26 @@
           <w:noProof/>
         </w:rPr>
       </w:pPr>
-    </w:p>
-    <w:p>
-      <w:pPr>
-        <w:rPr>
-          <w:noProof/>
-        </w:rPr>
-      </w:pPr>
       <w:r>
         <w:rPr>
           <w:noProof/>
         </w:rPr>
-        <w:t>This on</w:t>
+        <w:t>Here is the code:</w:t>
       </w:r>
-      <w:r>
+    </w:p>
+    <w:p>
+      <w:pPr>
         <w:rPr>
           <w:noProof/>
         </w:rPr>
-        <w:t>e</w:t>
-      </w:r>
-      <w:r>
+      </w:pPr>
+    </w:p>
+    <w:p>
+      <w:pPr>
         <w:rPr>
           <w:noProof/>
         </w:rPr>
-        <w:t xml:space="preserve"> strikes me as a publisher</w:t>
-      </w:r>
-      <w:r>
-        <w:rPr>
-          <w:noProof/>
-        </w:rPr>
-        <w:t>’s timely</w:t>
-      </w:r>
-      <w:r>
-        <w:rPr>
-          <w:noProof/>
-        </w:rPr>
-        <w:t xml:space="preserve"> </w:t>
-      </w:r>
-      <w:r>
-        <w:rPr>
-          <w:noProof/>
-        </w:rPr>
-        <w:t>replacement</w:t>
-      </w:r>
-      <w:r>
-        <w:rPr>
-          <w:noProof/>
-        </w:rPr>
-        <w:t xml:space="preserve"> of</w:t>
-      </w:r>
-      <w:r>
-        <w:rPr>
-          <w:noProof/>
-        </w:rPr>
-        <w:t xml:space="preserve"> the old #1 with a new </w:t>
-      </w:r>
-      <w:r>
-        <w:rPr>
-          <w:noProof/>
-        </w:rPr>
-        <w:t>one.</w:t>
-      </w:r>
-      <w:r>
-        <w:rPr>
-          <w:noProof/>
-        </w:rPr>
-        <w:t xml:space="preserve"> </w:t>
-      </w:r>
-    </w:p>
-    <w:p>
-      <w:pPr>
-        <w:rPr>
-          <w:noProof/>
-        </w:rPr>
-      </w:pPr>
-      <w:r>
-        <w:rPr>
-          <w:noProof/>
-        </w:rPr>
-        <w:drawing>
-          <wp:inline distT="0" distB="0" distL="0" distR="0" wp14:anchorId="14CDF592" wp14:editId="72429583">
-            <wp:extent cx="4001164" cy="1816735"/>
-            <wp:effectExtent l="0" t="0" r="0" b="0"/>
-            <wp:docPr id="1764040597" name="Picture 1" descr="A screenshot of a computer&#10;&#10;AI-generated content may be incorrect."/>
-            <wp:cNvGraphicFramePr>
-              <a:graphicFrameLocks xmlns:a="http://schemas.openxmlformats.org/drawingml/2006/main" noChangeAspect="1"/>
-            </wp:cNvGraphicFramePr>
-            <a:graphic xmlns:a="http://schemas.openxmlformats.org/drawingml/2006/main">
-              <a:graphicData uri="http://schemas.openxmlformats.org/drawingml/2006/picture">
-                <pic:pic xmlns:pic="http://schemas.openxmlformats.org/drawingml/2006/picture">
-                  <pic:nvPicPr>
-                    <pic:cNvPr id="1764040597" name="Picture 1" descr="A screenshot of a computer&#10;&#10;AI-generated content may be incorrect."/>
-                    <pic:cNvPicPr/>
-                  </pic:nvPicPr>
-                  <pic:blipFill rotWithShape="1">
-                    <a:blip r:embed="rId7"/>
-                    <a:srcRect l="8894" t="23314" r="23768" b="36598"/>
-                    <a:stretch/>
-                  </pic:blipFill>
-                  <pic:spPr bwMode="auto">
-                    <a:xfrm>
-                      <a:off x="0" y="0"/>
-                      <a:ext cx="4002316" cy="1817258"/>
-                    </a:xfrm>
-                    <a:prstGeom prst="rect">
-                      <a:avLst/>
-                    </a:prstGeom>
-                    <a:ln>
-                      <a:noFill/>
-                    </a:ln>
-                    <a:extLst>
-                      <a:ext uri="{53640926-AAD7-44D8-BBD7-CCE9431645EC}">
-                        <a14:shadowObscured xmlns:a14="http://schemas.microsoft.com/office/drawing/2010/main"/>
-                      </a:ext>
-                    </a:extLst>
-                  </pic:spPr>
-                </pic:pic>
-              </a:graphicData>
-            </a:graphic>
-          </wp:inline>
-        </w:drawing>
-      </w:r>
-    </w:p>
-    <w:p>
-      <w:pPr>
-        <w:rPr>
-          <w:noProof/>
-        </w:rPr>
-      </w:pPr>
-    </w:p>
-    <w:p>
-      <w:pPr>
-        <w:rPr>
-          <w:noProof/>
-        </w:rPr>
-      </w:pPr>
-      <w:r>
-        <w:rPr>
-          <w:noProof/>
-        </w:rPr>
-        <w:lastRenderedPageBreak/>
-        <w:t>Here is the code:</w:t>
-      </w:r>
+      </w:pPr>
     </w:p>
     <w:sectPr>
       <w:pgSz w:w="12240" w:h="15840"/>

</xml_diff>